<commit_message>
Adicionar assinaturas de testemunhas e sistema de notificação ao PATD
Introduz campos para assinaturas de 1ª e 2ª testemunhas no modelo PATD e na migração do banco de dados. Atualiza a visualização detalhada para permitir que testemunhas assinem quando o status for "preclusão". Adiciona um sistema de notificação para PATDs expirados, incluindo um painel de notificação no modelo base e lógica para extensão de prazos. Melhora a interface do usuário/experiência do usuário para gerenciamento de assinaturas, extensões de prazo e notificações. Atualiza modelos, CSS e JavaScript relacionados para oferecer suporte a esses recursos.
</commit_message>
<xml_diff>
--- a/GsdAutomatico/pdf/PATD_Alegacao_DF.docx
+++ b/GsdAutomatico/pdf/PATD_Alegacao_DF.docx
@@ -940,10 +940,10 @@
         </w:rPr>
       </w:pPr>
     </w:p>
-    <w:p xmlns:wp14="http://schemas.microsoft.com/office/word/2010/wordml" wp14:paraId="64FC4461" wp14:textId="5B6EFE8D">
+    <w:p xmlns:wp14="http://schemas.microsoft.com/office/word/2010/wordml" wp14:paraId="64FC4461" wp14:textId="0E95EFA5">
       <w:pPr>
         <w:spacing w:after="0" w:line="203" w:lineRule="exact"/>
-        <w:ind w:left="2832" w:firstLine="708"/>
+        <w:ind w:left="2124" w:firstLine="0"/>
         <w:jc w:val="both"/>
         <w:rPr>
           <w:rFonts w:ascii="Times New Roman" w:hAnsi="Times New Roman" w:eastAsia="Times New Roman" w:cs="Times New Roman"/>
@@ -960,26 +960,6 @@
           <w:lang w:val="pt-BR"/>
         </w:rPr>
       </w:pPr>
-      <w:r>
-        <w:rPr>
-          <w:rFonts w:ascii="Times New Roman" w:hAnsi="Times New Roman" w:eastAsia="Times New Roman" w:cs="Times New Roman"/>
-          <w:b w:val="0"/>
-          <w:bCs w:val="0"/>
-          <w:i w:val="0"/>
-          <w:iCs w:val="0"/>
-          <w:caps w:val="0"/>
-          <w:smallCaps w:val="0"/>
-          <w:noProof w:val="0"/>
-          <w:color w:val="000000" w:themeColor="text1" w:themeTint="FF" w:themeShade="FF"/>
-          <w:sz w:val="24"/>
-          <w:szCs w:val="24"/>
-          <w:lang w:val="pt-BR"/>
-        </w:rPr>
-        <w:t xml:space="preserve"> </w:t>
-      </w:r>
-      <w:r>
-        <w:tab/>
-      </w:r>
       <w:r>
         <w:rPr>
           <w:rFonts w:ascii="Times New Roman" w:hAnsi="Times New Roman" w:eastAsia="Times New Roman" w:cs="Times New Roman"/>
@@ -1446,14 +1426,14 @@
         <w:t xml:space="preserve">    </w:t>
       </w:r>
     </w:p>
-    <w:p xmlns:wp14="http://schemas.microsoft.com/office/word/2010/wordml" wp14:paraId="1E207724" wp14:textId="6EC9FD9A">
+    <w:p xmlns:wp14="http://schemas.microsoft.com/office/word/2010/wordml" wp14:paraId="1E207724" wp14:textId="56C0F2AC">
       <w:pPr>
         <w:spacing w:after="0" w:line="240" w:lineRule="auto"/>
         <w:jc w:val="center"/>
         <w:rPr>
           <w:rFonts w:ascii="Times New Roman" w:hAnsi="Times New Roman" w:eastAsia="Times New Roman" w:cs="Times New Roman"/>
-          <w:b w:val="0"/>
-          <w:bCs w:val="0"/>
+          <w:b w:val="1"/>
+          <w:bCs w:val="1"/>
           <w:i w:val="0"/>
           <w:iCs w:val="0"/>
           <w:caps w:val="0"/>
@@ -1462,7 +1442,7 @@
           <w:color w:val="FF0000"/>
           <w:sz w:val="22"/>
           <w:szCs w:val="22"/>
-          <w:lang w:val="pt-BR"/>
+          <w:lang w:val="en-US"/>
         </w:rPr>
       </w:pPr>
       <w:r>
@@ -1478,9 +1458,9 @@
           <w:color w:val="000000" w:themeColor="text1" w:themeTint="FF" w:themeShade="FF"/>
           <w:sz w:val="24"/>
           <w:szCs w:val="24"/>
-          <w:lang w:val="pt-BR"/>
-        </w:rPr>
-        <w:t xml:space="preserve">                                                                           PATD Nº</w:t>
+          <w:lang w:val="en-US"/>
+        </w:rPr>
+        <w:t xml:space="preserve">                                                                      PATD Nº</w:t>
       </w:r>
       <w:r>
         <w:rPr>
@@ -1495,7 +1475,7 @@
           <w:color w:val="FF0000"/>
           <w:sz w:val="24"/>
           <w:szCs w:val="24"/>
-          <w:lang w:val="pt-BR"/>
+          <w:lang w:val="en-US"/>
         </w:rPr>
         <w:t xml:space="preserve"> </w:t>
       </w:r>
@@ -1510,11 +1490,113 @@
           <w:smallCaps w:val="0"/>
           <w:noProof w:val="0"/>
           <w:color w:val="FF0000"/>
+          <w:sz w:val="24"/>
+          <w:szCs w:val="24"/>
+          <w:lang w:val="en-US"/>
+        </w:rPr>
+        <w:t>{N PATD}</w:t>
+      </w:r>
+      <w:r>
+        <w:rPr>
+          <w:rFonts w:ascii="Times New Roman" w:hAnsi="Times New Roman" w:eastAsia="Times New Roman" w:cs="Times New Roman"/>
+          <w:b w:val="1"/>
+          <w:bCs w:val="1"/>
+          <w:i w:val="0"/>
+          <w:iCs w:val="0"/>
+          <w:caps w:val="0"/>
+          <w:smallCaps w:val="0"/>
+          <w:noProof w:val="0"/>
+          <w:color w:val="FF0000"/>
           <w:sz w:val="22"/>
           <w:szCs w:val="22"/>
-          <w:lang w:val="pt-BR"/>
-        </w:rPr>
-        <w:t>0947/BAGL-GSDGL/18072025</w:t>
+          <w:lang w:val="en-US"/>
+        </w:rPr>
+        <w:t>/BAGL</w:t>
+      </w:r>
+      <w:r>
+        <w:rPr>
+          <w:rFonts w:ascii="Times New Roman" w:hAnsi="Times New Roman" w:eastAsia="Times New Roman" w:cs="Times New Roman"/>
+          <w:b w:val="1"/>
+          <w:bCs w:val="1"/>
+          <w:i w:val="0"/>
+          <w:iCs w:val="0"/>
+          <w:caps w:val="0"/>
+          <w:smallCaps w:val="0"/>
+          <w:noProof w:val="0"/>
+          <w:color w:val="FF0000"/>
+          <w:sz w:val="22"/>
+          <w:szCs w:val="22"/>
+          <w:lang w:val="en-US"/>
+        </w:rPr>
+        <w:t>-</w:t>
+      </w:r>
+      <w:r>
+        <w:rPr>
+          <w:rFonts w:ascii="Times New Roman" w:hAnsi="Times New Roman" w:eastAsia="Times New Roman" w:cs="Times New Roman"/>
+          <w:b w:val="1"/>
+          <w:bCs w:val="1"/>
+          <w:i w:val="0"/>
+          <w:iCs w:val="0"/>
+          <w:caps w:val="0"/>
+          <w:smallCaps w:val="0"/>
+          <w:noProof w:val="0"/>
+          <w:color w:val="FF0000"/>
+          <w:sz w:val="22"/>
+          <w:szCs w:val="22"/>
+          <w:lang w:val="en-US"/>
+        </w:rPr>
+        <w:t>GSDGL/</w:t>
+      </w:r>
+      <w:r>
+        <w:rPr>
+          <w:rFonts w:ascii="Times New Roman" w:hAnsi="Times New Roman" w:eastAsia="Times New Roman" w:cs="Times New Roman"/>
+          <w:b w:val="1"/>
+          <w:bCs w:val="1"/>
+          <w:i w:val="0"/>
+          <w:iCs w:val="0"/>
+          <w:caps w:val="0"/>
+          <w:smallCaps w:val="0"/>
+          <w:noProof w:val="0"/>
+          <w:color w:val="FF0000"/>
+          <w:sz w:val="22"/>
+          <w:szCs w:val="22"/>
+          <w:lang w:val="en-US"/>
+        </w:rPr>
+        <w:t>{</w:t>
+      </w:r>
+      <w:r>
+        <w:rPr>
+          <w:rFonts w:ascii="Times New Roman" w:hAnsi="Times New Roman" w:eastAsia="Times New Roman" w:cs="Times New Roman"/>
+          <w:b w:val="1"/>
+          <w:bCs w:val="1"/>
+          <w:i w:val="0"/>
+          <w:iCs w:val="0"/>
+          <w:caps w:val="0"/>
+          <w:smallCaps w:val="0"/>
+          <w:noProof w:val="0"/>
+          <w:color w:val="FF0000"/>
+          <w:sz w:val="22"/>
+          <w:szCs w:val="22"/>
+          <w:lang w:val="en-US"/>
+        </w:rPr>
+        <w:t>DataPatd</w:t>
+      </w:r>
+      <w:r>
+        <w:rPr>
+          <w:rFonts w:ascii="Times New Roman" w:hAnsi="Times New Roman" w:eastAsia="Times New Roman" w:cs="Times New Roman"/>
+          <w:b w:val="1"/>
+          <w:bCs w:val="1"/>
+          <w:i w:val="0"/>
+          <w:iCs w:val="0"/>
+          <w:caps w:val="0"/>
+          <w:smallCaps w:val="0"/>
+          <w:noProof w:val="0"/>
+          <w:color w:val="FF0000"/>
+          <w:sz w:val="22"/>
+          <w:szCs w:val="22"/>
+          <w:lang w:val="en-US"/>
+        </w:rPr>
+        <w:t>}</w:t>
       </w:r>
     </w:p>
     <w:sectPr>

</xml_diff>